<commit_message>
Project Teknisk Documentation version 2 datetime 2:45
</commit_message>
<xml_diff>
--- a/H1 Teknisk Documentation.docx
+++ b/H1 Teknisk Documentation.docx
@@ -46,6 +46,19 @@
           <w:lang w:val="da-DK"/>
         </w:rPr>
         <w:t>Opgaver formulering:</w:t>
+      </w:r>
+    </w:p>
+    <w:p>
+      <w:pPr>
+        <w:rPr>
+          <w:lang w:val="da-DK"/>
+        </w:rPr>
+      </w:pPr>
+      <w:r>
+        <w:rPr>
+          <w:lang w:val="da-DK"/>
+        </w:rPr>
+        <w:t>Lave en DATABASE:</w:t>
       </w:r>
     </w:p>
     <w:p>
@@ -55,15 +68,43 @@
           <w:ilvl w:val="0"/>
           <w:numId w:val="1"/>
         </w:numPr>
-        <w:rPr>
-          <w:lang w:val="da-DK"/>
-        </w:rPr>
-      </w:pPr>
-      <w:r>
-        <w:rPr>
-          <w:lang w:val="da-DK"/>
-        </w:rPr>
-        <w:t>Lave a hjemmeside med mulighed at logge ind og opretter en session.</w:t>
+      </w:pPr>
+      <w:r>
+        <w:t>DATABASE</w:t>
+      </w:r>
+      <w:r>
+        <w:t>/table</w:t>
+      </w:r>
+      <w:r>
+        <w:t xml:space="preserve"> PLAYERS</w:t>
+      </w:r>
+      <w:r>
+        <w:t xml:space="preserve"> (ID, Name, Password, Score, Created, Mod</w:t>
+      </w:r>
+      <w:r>
+        <w:t>ified</w:t>
+      </w:r>
+      <w:r>
+        <w:t>)</w:t>
+      </w:r>
+    </w:p>
+    <w:p>
+      <w:pPr>
+        <w:rPr>
+          <w:lang w:val="da-DK"/>
+        </w:rPr>
+      </w:pPr>
+      <w:r>
+        <w:rPr>
+          <w:lang w:val="da-DK"/>
+        </w:rPr>
+        <w:t>Lave in hjemmeside med l</w:t>
+      </w:r>
+      <w:r>
+        <w:rPr>
+          <w:lang w:val="da-DK"/>
+        </w:rPr>
+        <w:t>ogin system:</w:t>
       </w:r>
     </w:p>
     <w:p>
@@ -73,28 +114,48 @@
           <w:ilvl w:val="0"/>
           <w:numId w:val="1"/>
         </w:numPr>
-      </w:pPr>
-      <w:proofErr w:type="spellStart"/>
-      <w:r>
-        <w:t>Loggin</w:t>
-      </w:r>
-      <w:proofErr w:type="spellEnd"/>
-      <w:r>
-        <w:t xml:space="preserve"> </w:t>
-      </w:r>
-      <w:proofErr w:type="spellStart"/>
-      <w:r>
-        <w:t>in</w:t>
-      </w:r>
-      <w:r>
-        <w:t>d</w:t>
-      </w:r>
-      <w:proofErr w:type="spellEnd"/>
-      <w:r>
-        <w:t xml:space="preserve"> via connect t</w:t>
-      </w:r>
-      <w:r>
-        <w:t>o database.</w:t>
+        <w:rPr>
+          <w:lang w:val="da-DK"/>
+        </w:rPr>
+      </w:pPr>
+      <w:r>
+        <w:rPr>
+          <w:lang w:val="da-DK"/>
+        </w:rPr>
+        <w:t>Lave a hjemmeside</w:t>
+      </w:r>
+      <w:r>
+        <w:rPr>
+          <w:lang w:val="da-DK"/>
+        </w:rPr>
+        <w:t xml:space="preserve"> (PHP, CSS)</w:t>
+      </w:r>
+      <w:r>
+        <w:rPr>
+          <w:lang w:val="da-DK"/>
+        </w:rPr>
+        <w:t xml:space="preserve"> med mulighed at logge ind og opretter en session</w:t>
+      </w:r>
+    </w:p>
+    <w:p>
+      <w:pPr>
+        <w:rPr>
+          <w:lang w:val="da-DK"/>
+        </w:rPr>
+      </w:pPr>
+      <w:proofErr w:type="gramStart"/>
+      <w:r>
+        <w:rPr>
+          <w:lang w:val="da-DK"/>
+        </w:rPr>
+        <w:t>Simpel</w:t>
+      </w:r>
+      <w:proofErr w:type="gramEnd"/>
+      <w:r>
+        <w:rPr>
+          <w:lang w:val="da-DK"/>
+        </w:rPr>
+        <w:t xml:space="preserve"> spil:</w:t>
       </w:r>
     </w:p>
     <w:p>
@@ -112,16 +173,74 @@
         <w:rPr>
           <w:lang w:val="da-DK"/>
         </w:rPr>
-        <w:t xml:space="preserve">Spille in simpel Snake spil på </w:t>
-      </w:r>
-      <w:r>
-        <w:rPr>
-          <w:lang w:val="da-DK"/>
-        </w:rPr>
-        <w:t>den</w:t>
-      </w:r>
-      <w:bookmarkStart w:id="0" w:name="_GoBack"/>
-      <w:bookmarkEnd w:id="0"/>
+        <w:t xml:space="preserve">Spille in </w:t>
+      </w:r>
+      <w:proofErr w:type="gramStart"/>
+      <w:r>
+        <w:rPr>
+          <w:lang w:val="da-DK"/>
+        </w:rPr>
+        <w:t>simpel</w:t>
+      </w:r>
+      <w:proofErr w:type="gramEnd"/>
+      <w:r>
+        <w:rPr>
+          <w:lang w:val="da-DK"/>
+        </w:rPr>
+        <w:t xml:space="preserve"> </w:t>
+      </w:r>
+      <w:r>
+        <w:rPr>
+          <w:lang w:val="da-DK"/>
+        </w:rPr>
+        <w:t xml:space="preserve">spil </w:t>
+      </w:r>
+      <w:r>
+        <w:rPr>
+          <w:lang w:val="da-DK"/>
+        </w:rPr>
+        <w:t>(</w:t>
+      </w:r>
+      <w:proofErr w:type="spellStart"/>
+      <w:r>
+        <w:rPr>
+          <w:lang w:val="da-DK"/>
+        </w:rPr>
+        <w:t>C</w:t>
+      </w:r>
+      <w:r>
+        <w:rPr>
+          <w:lang w:val="da-DK"/>
+        </w:rPr>
+        <w:t>anva</w:t>
+      </w:r>
+      <w:r>
+        <w:rPr>
+          <w:lang w:val="da-DK"/>
+        </w:rPr>
+        <w:t>s</w:t>
+      </w:r>
+      <w:proofErr w:type="spellEnd"/>
+      <w:r>
+        <w:rPr>
+          <w:lang w:val="da-DK"/>
+        </w:rPr>
+        <w:t xml:space="preserve">, </w:t>
+      </w:r>
+      <w:proofErr w:type="spellStart"/>
+      <w:r>
+        <w:rPr>
+          <w:lang w:val="da-DK"/>
+        </w:rPr>
+        <w:t>Javascript</w:t>
+      </w:r>
+      <w:proofErr w:type="spellEnd"/>
+      <w:r>
+        <w:rPr>
+          <w:lang w:val="da-DK"/>
+        </w:rPr>
+        <w:t>)</w:t>
+      </w:r>
     </w:p>
     <w:p>
       <w:pPr>
@@ -130,6 +249,113 @@
           <w:ilvl w:val="0"/>
           <w:numId w:val="1"/>
         </w:numPr>
+        <w:rPr>
+          <w:lang w:val="da-DK"/>
+        </w:rPr>
+      </w:pPr>
+      <w:r>
+        <w:rPr>
+          <w:lang w:val="da-DK"/>
+        </w:rPr>
+        <w:t>Score sendes to DB</w:t>
+      </w:r>
+    </w:p>
+    <w:p>
+      <w:pPr>
+        <w:rPr>
+          <w:lang w:val="da-DK"/>
+        </w:rPr>
+      </w:pPr>
+    </w:p>
+    <w:p>
+      <w:r>
+        <w:t>Showing Top Players in b</w:t>
+      </w:r>
+      <w:r>
+        <w:t>ox:</w:t>
+      </w:r>
+    </w:p>
+    <w:p>
+      <w:pPr>
+        <w:pStyle w:val="Listeafsnit"/>
+        <w:numPr>
+          <w:ilvl w:val="0"/>
+          <w:numId w:val="1"/>
+        </w:numPr>
+      </w:pPr>
+      <w:r>
+        <w:t xml:space="preserve">Choosing top 5 from DB Players </w:t>
+      </w:r>
+      <w:proofErr w:type="gramStart"/>
+      <w:r>
+        <w:t>med</w:t>
+      </w:r>
+      <w:proofErr w:type="gramEnd"/>
+      <w:r>
+        <w:t xml:space="preserve"> Score </w:t>
+      </w:r>
+      <w:proofErr w:type="spellStart"/>
+      <w:r>
+        <w:t>fra</w:t>
+      </w:r>
+      <w:proofErr w:type="spellEnd"/>
+      <w:r>
+        <w:t xml:space="preserve"> DB</w:t>
+      </w:r>
+    </w:p>
+    <w:p/>
+    <w:p>
+      <w:r>
+        <w:t>Motivation:</w:t>
+      </w:r>
+    </w:p>
+    <w:p>
+      <w:pPr>
+        <w:rPr>
+          <w:lang w:val="da-DK"/>
+        </w:rPr>
+      </w:pPr>
+      <w:r>
+        <w:rPr>
+          <w:lang w:val="da-DK"/>
+        </w:rPr>
+        <w:t>Lære hvordan man gør det egentlig.</w:t>
+      </w:r>
+      <w:bookmarkStart w:id="0" w:name="_GoBack"/>
+      <w:bookmarkEnd w:id="0"/>
+    </w:p>
+    <w:p>
+      <w:pPr>
+        <w:pStyle w:val="Listeafsnit"/>
+        <w:rPr>
+          <w:lang w:val="da-DK"/>
+        </w:rPr>
+      </w:pPr>
+    </w:p>
+    <w:p>
+      <w:pPr>
+        <w:rPr>
+          <w:lang w:val="da-DK"/>
+        </w:rPr>
+      </w:pPr>
+    </w:p>
+    <w:p>
+      <w:pPr>
+        <w:rPr>
+          <w:lang w:val="da-DK"/>
+        </w:rPr>
+      </w:pPr>
+    </w:p>
+    <w:p>
+      <w:pPr>
+        <w:rPr>
+          <w:lang w:val="da-DK"/>
+        </w:rPr>
+      </w:pPr>
+    </w:p>
+    <w:p>
+      <w:pPr>
+        <w:pStyle w:val="Listeafsnit"/>
         <w:rPr>
           <w:lang w:val="da-DK"/>
         </w:rPr>
@@ -170,7 +396,120 @@
   <w:abstractNum w:abstractNumId="0" w15:restartNumberingAfterBreak="0">
     <w:nsid w:val="09332C69"/>
     <w:multiLevelType w:val="hybridMultilevel"/>
-    <w:tmpl w:val="F0C8A8CA"/>
+    <w:tmpl w:val="8CD40A76"/>
+    <w:lvl w:ilvl="0" w:tplc="04090001">
+      <w:start w:val="1"/>
+      <w:numFmt w:val="bullet"/>
+      <w:lvlText w:val=""/>
+      <w:lvlJc w:val="left"/>
+      <w:pPr>
+        <w:ind w:left="900" w:hanging="360"/>
+      </w:pPr>
+      <w:rPr>
+        <w:rFonts w:ascii="Symbol" w:hAnsi="Symbol" w:hint="default"/>
+      </w:rPr>
+    </w:lvl>
+    <w:lvl w:ilvl="1" w:tplc="04090003" w:tentative="1">
+      <w:start w:val="1"/>
+      <w:numFmt w:val="bullet"/>
+      <w:lvlText w:val="o"/>
+      <w:lvlJc w:val="left"/>
+      <w:pPr>
+        <w:ind w:left="1620" w:hanging="360"/>
+      </w:pPr>
+      <w:rPr>
+        <w:rFonts w:ascii="Courier New" w:hAnsi="Courier New" w:cs="Courier New" w:hint="default"/>
+      </w:rPr>
+    </w:lvl>
+    <w:lvl w:ilvl="2" w:tplc="04090005" w:tentative="1">
+      <w:start w:val="1"/>
+      <w:numFmt w:val="bullet"/>
+      <w:lvlText w:val=""/>
+      <w:lvlJc w:val="left"/>
+      <w:pPr>
+        <w:ind w:left="2340" w:hanging="360"/>
+      </w:pPr>
+      <w:rPr>
+        <w:rFonts w:ascii="Wingdings" w:hAnsi="Wingdings" w:hint="default"/>
+      </w:rPr>
+    </w:lvl>
+    <w:lvl w:ilvl="3" w:tplc="04090001" w:tentative="1">
+      <w:start w:val="1"/>
+      <w:numFmt w:val="bullet"/>
+      <w:lvlText w:val=""/>
+      <w:lvlJc w:val="left"/>
+      <w:pPr>
+        <w:ind w:left="3060" w:hanging="360"/>
+      </w:pPr>
+      <w:rPr>
+        <w:rFonts w:ascii="Symbol" w:hAnsi="Symbol" w:hint="default"/>
+      </w:rPr>
+    </w:lvl>
+    <w:lvl w:ilvl="4" w:tplc="04090003" w:tentative="1">
+      <w:start w:val="1"/>
+      <w:numFmt w:val="bullet"/>
+      <w:lvlText w:val="o"/>
+      <w:lvlJc w:val="left"/>
+      <w:pPr>
+        <w:ind w:left="3780" w:hanging="360"/>
+      </w:pPr>
+      <w:rPr>
+        <w:rFonts w:ascii="Courier New" w:hAnsi="Courier New" w:cs="Courier New" w:hint="default"/>
+      </w:rPr>
+    </w:lvl>
+    <w:lvl w:ilvl="5" w:tplc="04090005" w:tentative="1">
+      <w:start w:val="1"/>
+      <w:numFmt w:val="bullet"/>
+      <w:lvlText w:val=""/>
+      <w:lvlJc w:val="left"/>
+      <w:pPr>
+        <w:ind w:left="4500" w:hanging="360"/>
+      </w:pPr>
+      <w:rPr>
+        <w:rFonts w:ascii="Wingdings" w:hAnsi="Wingdings" w:hint="default"/>
+      </w:rPr>
+    </w:lvl>
+    <w:lvl w:ilvl="6" w:tplc="04090001" w:tentative="1">
+      <w:start w:val="1"/>
+      <w:numFmt w:val="bullet"/>
+      <w:lvlText w:val=""/>
+      <w:lvlJc w:val="left"/>
+      <w:pPr>
+        <w:ind w:left="5220" w:hanging="360"/>
+      </w:pPr>
+      <w:rPr>
+        <w:rFonts w:ascii="Symbol" w:hAnsi="Symbol" w:hint="default"/>
+      </w:rPr>
+    </w:lvl>
+    <w:lvl w:ilvl="7" w:tplc="04090003" w:tentative="1">
+      <w:start w:val="1"/>
+      <w:numFmt w:val="bullet"/>
+      <w:lvlText w:val="o"/>
+      <w:lvlJc w:val="left"/>
+      <w:pPr>
+        <w:ind w:left="5940" w:hanging="360"/>
+      </w:pPr>
+      <w:rPr>
+        <w:rFonts w:ascii="Courier New" w:hAnsi="Courier New" w:cs="Courier New" w:hint="default"/>
+      </w:rPr>
+    </w:lvl>
+    <w:lvl w:ilvl="8" w:tplc="04090005" w:tentative="1">
+      <w:start w:val="1"/>
+      <w:numFmt w:val="bullet"/>
+      <w:lvlText w:val=""/>
+      <w:lvlJc w:val="left"/>
+      <w:pPr>
+        <w:ind w:left="6660" w:hanging="360"/>
+      </w:pPr>
+      <w:rPr>
+        <w:rFonts w:ascii="Wingdings" w:hAnsi="Wingdings" w:hint="default"/>
+      </w:rPr>
+    </w:lvl>
+  </w:abstractNum>
+  <w:abstractNum w:abstractNumId="1" w15:restartNumberingAfterBreak="0">
+    <w:nsid w:val="639A65C7"/>
+    <w:multiLevelType w:val="hybridMultilevel"/>
+    <w:tmpl w:val="C5ACD8BE"/>
     <w:lvl w:ilvl="0" w:tplc="04090001">
       <w:start w:val="1"/>
       <w:numFmt w:val="bullet"/>
@@ -282,6 +621,9 @@
   </w:abstractNum>
   <w:num w:numId="1">
     <w:abstractNumId w:val="0"/>
+  </w:num>
+  <w:num w:numId="2">
+    <w:abstractNumId w:val="1"/>
   </w:num>
 </w:numbering>
 </file>

</xml_diff>